<commit_message>
Updating highlighted areas in the case study
</commit_message>
<xml_diff>
--- a/LegalIssuesinInformationSecurity_C841/TechFite Case Study.docx
+++ b/LegalIssuesinInformationSecurity_C841/TechFite Case Study.docx
@@ -1,6 +1,6 @@
 
 <file path=word/document.xml><?xml version="1.0" encoding="utf-8"?>
-<w:document xmlns:wpc="http://schemas.microsoft.com/office/word/2010/wordprocessingCanvas" xmlns:cx="http://schemas.microsoft.com/office/drawing/2014/chartex" xmlns:cx1="http://schemas.microsoft.com/office/drawing/2015/9/8/chartex" xmlns:cx2="http://schemas.microsoft.com/office/drawing/2015/10/21/chartex" xmlns:cx3="http://schemas.microsoft.com/office/drawing/2016/5/9/chartex" xmlns:cx4="http://schemas.microsoft.com/office/drawing/2016/5/10/chartex" xmlns:cx5="http://schemas.microsoft.com/office/drawing/2016/5/11/chartex" xmlns:cx6="http://schemas.microsoft.com/office/drawing/2016/5/12/chartex" xmlns:cx7="http://schemas.microsoft.com/office/drawing/2016/5/13/chartex" xmlns:cx8="http://schemas.microsoft.com/office/drawing/2016/5/14/chartex" xmlns:mc="http://schemas.openxmlformats.org/markup-compatibility/2006" xmlns:aink="http://schemas.microsoft.com/office/drawing/2016/ink" xmlns:am3d="http://schemas.microsoft.com/office/drawing/2017/model3d" xmlns:o="urn:schemas-microsoft-com:office:office" xmlns:r="http://schemas.openxmlformats.org/officeDocument/2006/relationships" xmlns:m="http://schemas.openxmlformats.org/officeDocument/2006/math" xmlns:v="urn:schemas-microsoft-com:vml" xmlns:wp14="http://schemas.microsoft.com/office/word/2010/wordprocessingDrawing" xmlns:wp="http://schemas.openxmlformats.org/drawingml/2006/wordprocessingDrawing" xmlns:w10="urn:schemas-microsoft-com:office:word" xmlns:w="http://schemas.openxmlformats.org/wordprocessingml/2006/main" xmlns:w14="http://schemas.microsoft.com/office/word/2010/wordml" xmlns:w15="http://schemas.microsoft.com/office/word/2012/wordml" xmlns:w16cex="http://schemas.microsoft.com/office/word/2018/wordml/cex" xmlns:w16cid="http://schemas.microsoft.com/office/word/2016/wordml/cid" xmlns:w16="http://schemas.microsoft.com/office/word/2018/wordml" xmlns:w16se="http://schemas.microsoft.com/office/word/2015/wordml/symex" xmlns:wpg="http://schemas.microsoft.com/office/word/2010/wordprocessingGroup" xmlns:wpi="http://schemas.microsoft.com/office/word/2010/wordprocessingInk" xmlns:wne="http://schemas.microsoft.com/office/word/2006/wordml" xmlns:wps="http://schemas.microsoft.com/office/word/2010/wordprocessingShape" mc:Ignorable="w14 w15 w16se w16cid w16 w16cex wp14">
+<w:document xmlns:wpc="http://schemas.microsoft.com/office/word/2010/wordprocessingCanvas" xmlns:cx="http://schemas.microsoft.com/office/drawing/2014/chartex" xmlns:cx1="http://schemas.microsoft.com/office/drawing/2015/9/8/chartex" xmlns:cx2="http://schemas.microsoft.com/office/drawing/2015/10/21/chartex" xmlns:cx3="http://schemas.microsoft.com/office/drawing/2016/5/9/chartex" xmlns:cx4="http://schemas.microsoft.com/office/drawing/2016/5/10/chartex" xmlns:cx5="http://schemas.microsoft.com/office/drawing/2016/5/11/chartex" xmlns:cx6="http://schemas.microsoft.com/office/drawing/2016/5/12/chartex" xmlns:cx7="http://schemas.microsoft.com/office/drawing/2016/5/13/chartex" xmlns:cx8="http://schemas.microsoft.com/office/drawing/2016/5/14/chartex" xmlns:mc="http://schemas.openxmlformats.org/markup-compatibility/2006" xmlns:aink="http://schemas.microsoft.com/office/drawing/2016/ink" xmlns:am3d="http://schemas.microsoft.com/office/drawing/2017/model3d" xmlns:o="urn:schemas-microsoft-com:office:office" xmlns:oel="http://schemas.microsoft.com/office/2019/extlst" xmlns:r="http://schemas.openxmlformats.org/officeDocument/2006/relationships" xmlns:m="http://schemas.openxmlformats.org/officeDocument/2006/math" xmlns:v="urn:schemas-microsoft-com:vml" xmlns:wp14="http://schemas.microsoft.com/office/word/2010/wordprocessingDrawing" xmlns:wp="http://schemas.openxmlformats.org/drawingml/2006/wordprocessingDrawing" xmlns:w10="urn:schemas-microsoft-com:office:word" xmlns:w="http://schemas.openxmlformats.org/wordprocessingml/2006/main" xmlns:w14="http://schemas.microsoft.com/office/word/2010/wordml" xmlns:w15="http://schemas.microsoft.com/office/word/2012/wordml" xmlns:w16cex="http://schemas.microsoft.com/office/word/2018/wordml/cex" xmlns:w16cid="http://schemas.microsoft.com/office/word/2016/wordml/cid" xmlns:w16="http://schemas.microsoft.com/office/word/2018/wordml" xmlns:w16sdtdh="http://schemas.microsoft.com/office/word/2020/wordml/sdtdatahash" xmlns:w16se="http://schemas.microsoft.com/office/word/2015/wordml/symex" xmlns:wpg="http://schemas.microsoft.com/office/word/2010/wordprocessingGroup" xmlns:wpi="http://schemas.microsoft.com/office/word/2010/wordprocessingInk" xmlns:wne="http://schemas.microsoft.com/office/word/2006/wordml" xmlns:wps="http://schemas.microsoft.com/office/word/2010/wordprocessingShape" mc:Ignorable="w14 w15 w16se w16cid w16 w16cex w16sdtdh wp14">
   <w:body>
     <w:p>
       <w:pPr>
@@ -50,7 +50,13 @@
         <w:t xml:space="preserve">organizations </w:t>
       </w:r>
       <w:r>
-        <w:t>on promoting and monetizing their online business ventures.</w:t>
+        <w:t xml:space="preserve">on </w:t>
+      </w:r>
+      <w:r>
+        <w:rPr>
+          <w:highlight w:val="yellow"/>
+        </w:rPr>
+        <w:t>promoting and monetizing their online business ventures.</w:t>
       </w:r>
       <w:r>
         <w:t xml:space="preserve"> </w:t>
@@ -89,7 +95,13 @@
         <w:t xml:space="preserve">undertaking </w:t>
       </w:r>
       <w:r>
-        <w:t>some disturbing business practices.</w:t>
+        <w:rPr>
+          <w:highlight w:val="yellow"/>
+        </w:rPr>
+        <w:t>some disturbing business practices</w:t>
+      </w:r>
+      <w:r>
+        <w:t>.</w:t>
       </w:r>
       <w:r>
         <w:t xml:space="preserve"> </w:t>
@@ -474,7 +486,16 @@
         <w:t xml:space="preserve">Noah </w:t>
       </w:r>
       <w:r>
-        <w:t xml:space="preserve">Stevenson was disturbed to find out a competitor was launching some products very similar to those </w:t>
+        <w:t xml:space="preserve">Stevenson was disturbed to find out </w:t>
+      </w:r>
+      <w:r>
+        <w:rPr>
+          <w:highlight w:val="yellow"/>
+        </w:rPr>
+        <w:t>a competitor was launching some products</w:t>
+      </w:r>
+      <w:r>
+        <w:t xml:space="preserve"> very similar to those </w:t>
       </w:r>
       <w:r>
         <w:t xml:space="preserve">of </w:t>
@@ -488,32 +509,59 @@
     </w:p>
     <w:p>
       <w:r>
+        <w:rPr>
+          <w:highlight w:val="yellow"/>
+        </w:rPr>
         <w:t xml:space="preserve">A similar scenario </w:t>
       </w:r>
       <w:r>
+        <w:rPr>
+          <w:highlight w:val="yellow"/>
+        </w:rPr>
         <w:t>occurred</w:t>
       </w:r>
       <w:r>
+        <w:rPr>
+          <w:highlight w:val="yellow"/>
+        </w:rPr>
         <w:t xml:space="preserve"> in an interview with </w:t>
       </w:r>
       <w:r>
+        <w:rPr>
+          <w:highlight w:val="yellow"/>
+        </w:rPr>
         <w:t xml:space="preserve">Ana </w:t>
       </w:r>
       <w:proofErr w:type="spellStart"/>
       <w:r>
+        <w:rPr>
+          <w:highlight w:val="yellow"/>
+        </w:rPr>
         <w:t>Capperson</w:t>
       </w:r>
       <w:proofErr w:type="spellEnd"/>
       <w:r>
+        <w:rPr>
+          <w:highlight w:val="yellow"/>
+        </w:rPr>
         <w:t>, CTO for Union City Electronic Ventures.</w:t>
       </w:r>
       <w:r>
         <w:t xml:space="preserve"> </w:t>
       </w:r>
       <w:r>
-        <w:t xml:space="preserve">She described the same fact pattern as </w:t>
-      </w:r>
-      <w:r>
+        <w:t xml:space="preserve">She described </w:t>
+      </w:r>
+      <w:r>
+        <w:rPr>
+          <w:highlight w:val="yellow"/>
+        </w:rPr>
+        <w:t xml:space="preserve">the same fact pattern as </w:t>
+      </w:r>
+      <w:r>
+        <w:rPr>
+          <w:highlight w:val="yellow"/>
+        </w:rPr>
         <w:t>Orange Leaf’s</w:t>
       </w:r>
       <w:r>
@@ -552,28 +600,58 @@
         <w:t>Both potential clients provided copies of the questionnaires</w:t>
       </w:r>
       <w:r>
-        <w:t xml:space="preserve"> to me, and they do contain information that could be of value to a competitor.</w:t>
-      </w:r>
-      <w:r>
-        <w:t xml:space="preserve"> </w:t>
-      </w:r>
-      <w:r>
+        <w:t xml:space="preserve"> to me, and </w:t>
+      </w:r>
+      <w:r>
+        <w:rPr>
+          <w:highlight w:val="yellow"/>
+        </w:rPr>
+        <w:t>they do contain information that could be of value to a competitor.</w:t>
+      </w:r>
+      <w:r>
+        <w:rPr>
+          <w:highlight w:val="yellow"/>
+        </w:rPr>
+        <w:t xml:space="preserve"> </w:t>
+      </w:r>
+      <w:r>
+        <w:rPr>
+          <w:highlight w:val="yellow"/>
+        </w:rPr>
         <w:t>C</w:t>
       </w:r>
       <w:r>
+        <w:rPr>
+          <w:highlight w:val="yellow"/>
+        </w:rPr>
         <w:t>opies of the NDAs executed by Carl Jaspers</w:t>
       </w:r>
       <w:r>
+        <w:rPr>
+          <w:highlight w:val="yellow"/>
+        </w:rPr>
         <w:t xml:space="preserve"> were also provided</w:t>
       </w:r>
       <w:r>
+        <w:rPr>
+          <w:highlight w:val="yellow"/>
+        </w:rPr>
         <w:t>.</w:t>
       </w:r>
       <w:r>
-        <w:t xml:space="preserve"> </w:t>
-      </w:r>
-      <w:r>
-        <w:t xml:space="preserve">A check of the Applications Division’s </w:t>
+        <w:rPr>
+          <w:highlight w:val="yellow"/>
+        </w:rPr>
+        <w:t xml:space="preserve"> </w:t>
+      </w:r>
+      <w:r>
+        <w:rPr>
+          <w:highlight w:val="yellow"/>
+        </w:rPr>
+        <w:t>A check of the Applications Division’s</w:t>
+      </w:r>
+      <w:r>
+        <w:t xml:space="preserve"> </w:t>
       </w:r>
       <w:r>
         <w:t>c</w:t>
@@ -585,20 +663,38 @@
         <w:t xml:space="preserve"> </w:t>
       </w:r>
       <w:r>
-        <w:t xml:space="preserve">revealed that the two competitors identified by Stevenson and </w:t>
+        <w:t xml:space="preserve">revealed that the two competitors identified by </w:t>
+      </w:r>
+      <w:r>
+        <w:rPr>
+          <w:highlight w:val="yellow"/>
+        </w:rPr>
+        <w:t xml:space="preserve">Stevenson and </w:t>
       </w:r>
       <w:proofErr w:type="spellStart"/>
       <w:r>
+        <w:rPr>
+          <w:highlight w:val="yellow"/>
+        </w:rPr>
         <w:t>Capperson</w:t>
       </w:r>
       <w:proofErr w:type="spellEnd"/>
       <w:r>
+        <w:rPr>
+          <w:highlight w:val="yellow"/>
+        </w:rPr>
         <w:t xml:space="preserve"> are existing clients of </w:t>
       </w:r>
       <w:r>
+        <w:rPr>
+          <w:highlight w:val="yellow"/>
+        </w:rPr>
         <w:t xml:space="preserve">TechFite’s </w:t>
       </w:r>
       <w:r>
+        <w:rPr>
+          <w:highlight w:val="yellow"/>
+        </w:rPr>
         <w:t>Applications Division.</w:t>
       </w:r>
     </w:p>
@@ -646,9 +742,18 @@
         <w:t>However, I was interes</w:t>
       </w:r>
       <w:r>
-        <w:t>ted in what kind of oversight the unit</w:t>
-      </w:r>
-      <w:r>
+        <w:t xml:space="preserve">ted in </w:t>
+      </w:r>
+      <w:r>
+        <w:rPr>
+          <w:highlight w:val="yellow"/>
+        </w:rPr>
+        <w:t>what kind of oversight the unit</w:t>
+      </w:r>
+      <w:r>
+        <w:rPr>
+          <w:highlight w:val="yellow"/>
+        </w:rPr>
         <w:t xml:space="preserve"> had to prevent the abuses</w:t>
       </w:r>
       <w:r>
@@ -683,83 +788,152 @@
         <w:t xml:space="preserve">Johnson of </w:t>
       </w:r>
       <w:r>
+        <w:rPr>
+          <w:highlight w:val="yellow"/>
+        </w:rPr>
         <w:t>TechFite</w:t>
       </w:r>
       <w:r>
+        <w:rPr>
+          <w:highlight w:val="yellow"/>
+        </w:rPr>
         <w:t>’s Application</w:t>
       </w:r>
       <w:r>
+        <w:rPr>
+          <w:highlight w:val="yellow"/>
+        </w:rPr>
         <w:t>s</w:t>
       </w:r>
       <w:r>
+        <w:rPr>
+          <w:highlight w:val="yellow"/>
+        </w:rPr>
         <w:t xml:space="preserve"> Division</w:t>
       </w:r>
       <w:r>
-        <w:t xml:space="preserve"> </w:t>
-      </w:r>
-      <w:r>
-        <w:t xml:space="preserve">reviewed reports for the </w:t>
-      </w:r>
-      <w:r>
-        <w:t xml:space="preserve">chief information security officer </w:t>
-      </w:r>
-      <w:r>
-        <w:t>(</w:t>
-      </w:r>
-      <w:r>
+        <w:rPr>
+          <w:highlight w:val="yellow"/>
+        </w:rPr>
+        <w:t xml:space="preserve"> </w:t>
+      </w:r>
+      <w:r>
+        <w:rPr>
+          <w:highlight w:val="yellow"/>
+        </w:rPr>
+        <w:t>reviewed reports for the chief information security officer (</w:t>
+      </w:r>
+      <w:r>
+        <w:rPr>
+          <w:highlight w:val="yellow"/>
+        </w:rPr>
         <w:t>CISO</w:t>
       </w:r>
       <w:r>
+        <w:rPr>
+          <w:highlight w:val="yellow"/>
+        </w:rPr>
         <w:t>) and</w:t>
       </w:r>
       <w:r>
+        <w:rPr>
+          <w:highlight w:val="yellow"/>
+        </w:rPr>
         <w:t xml:space="preserve"> revealed</w:t>
       </w:r>
       <w:r>
+        <w:rPr>
+          <w:highlight w:val="yellow"/>
+        </w:rPr>
         <w:t xml:space="preserve"> the organization had performed</w:t>
       </w:r>
       <w:r>
+        <w:rPr>
+          <w:highlight w:val="yellow"/>
+        </w:rPr>
         <w:t xml:space="preserve"> a credible job of protecting the </w:t>
       </w:r>
       <w:r>
+        <w:rPr>
+          <w:highlight w:val="yellow"/>
+        </w:rPr>
         <w:t>d</w:t>
       </w:r>
       <w:r>
+        <w:rPr>
+          <w:highlight w:val="yellow"/>
+        </w:rPr>
         <w:t>ivision’s network against external threats.</w:t>
       </w:r>
       <w:r>
-        <w:t xml:space="preserve"> </w:t>
-      </w:r>
-      <w:r>
+        <w:rPr>
+          <w:highlight w:val="yellow"/>
+        </w:rPr>
+        <w:t xml:space="preserve"> </w:t>
+      </w:r>
+      <w:r>
+        <w:rPr>
+          <w:highlight w:val="yellow"/>
+        </w:rPr>
         <w:t>Vulnerability scan</w:t>
       </w:r>
       <w:r>
+        <w:rPr>
+          <w:highlight w:val="yellow"/>
+        </w:rPr>
         <w:t>ning</w:t>
       </w:r>
       <w:r>
+        <w:rPr>
+          <w:highlight w:val="yellow"/>
+        </w:rPr>
         <w:t xml:space="preserve">, penetration testing, </w:t>
       </w:r>
       <w:r>
+        <w:rPr>
+          <w:highlight w:val="yellow"/>
+        </w:rPr>
         <w:lastRenderedPageBreak/>
         <w:t>and UTM (</w:t>
       </w:r>
       <w:r>
+        <w:rPr>
+          <w:highlight w:val="yellow"/>
+        </w:rPr>
         <w:t>u</w:t>
       </w:r>
       <w:r>
+        <w:rPr>
+          <w:highlight w:val="yellow"/>
+        </w:rPr>
         <w:t xml:space="preserve">nified </w:t>
       </w:r>
       <w:r>
+        <w:rPr>
+          <w:highlight w:val="yellow"/>
+        </w:rPr>
         <w:t>t</w:t>
       </w:r>
       <w:r>
+        <w:rPr>
+          <w:highlight w:val="yellow"/>
+        </w:rPr>
         <w:t xml:space="preserve">hreat </w:t>
       </w:r>
       <w:r>
+        <w:rPr>
+          <w:highlight w:val="yellow"/>
+        </w:rPr>
         <w:t>m</w:t>
       </w:r>
       <w:r>
-        <w:t>anagement) were all in place.</w:t>
+        <w:rPr>
+          <w:highlight w:val="yellow"/>
+        </w:rPr>
+        <w:t>anagement) were all in place</w:t>
+      </w:r>
+      <w:r>
+        <w:t>.</w:t>
       </w:r>
       <w:r>
         <w:t xml:space="preserve"> </w:t>
@@ -872,49 +1046,100 @@
         <w:t xml:space="preserve">TechFite </w:t>
       </w:r>
       <w:r>
-        <w:t>requires such a methodology.)</w:t>
-      </w:r>
-      <w:r>
-        <w:t xml:space="preserve"> </w:t>
-      </w:r>
-      <w:r>
+        <w:t>requires such a methodology</w:t>
+      </w:r>
+      <w:r>
+        <w:rPr>
+          <w:highlight w:val="yellow"/>
+        </w:rPr>
+        <w:t>.)</w:t>
+      </w:r>
+      <w:r>
+        <w:rPr>
+          <w:highlight w:val="yellow"/>
+        </w:rPr>
+        <w:t xml:space="preserve"> </w:t>
+      </w:r>
+      <w:r>
+        <w:rPr>
+          <w:highlight w:val="yellow"/>
+        </w:rPr>
         <w:t xml:space="preserve">Within the BI Unit, the principles of </w:t>
       </w:r>
       <w:r>
+        <w:rPr>
+          <w:highlight w:val="yellow"/>
+        </w:rPr>
         <w:t>l</w:t>
       </w:r>
       <w:r>
+        <w:rPr>
+          <w:highlight w:val="yellow"/>
+        </w:rPr>
         <w:t xml:space="preserve">east </w:t>
       </w:r>
       <w:r>
+        <w:rPr>
+          <w:highlight w:val="yellow"/>
+        </w:rPr>
         <w:t>p</w:t>
       </w:r>
       <w:r>
+        <w:rPr>
+          <w:highlight w:val="yellow"/>
+        </w:rPr>
         <w:t xml:space="preserve">rivilege and </w:t>
       </w:r>
       <w:r>
+        <w:rPr>
+          <w:highlight w:val="yellow"/>
+        </w:rPr>
         <w:t>s</w:t>
       </w:r>
       <w:r>
+        <w:rPr>
+          <w:highlight w:val="yellow"/>
+        </w:rPr>
         <w:t xml:space="preserve">eparation of </w:t>
       </w:r>
       <w:r>
+        <w:rPr>
+          <w:highlight w:val="yellow"/>
+        </w:rPr>
         <w:t>d</w:t>
       </w:r>
       <w:r>
+        <w:rPr>
+          <w:highlight w:val="yellow"/>
+        </w:rPr>
         <w:t>uties were not enforced.</w:t>
       </w:r>
       <w:r>
-        <w:t xml:space="preserve"> </w:t>
-      </w:r>
-      <w:r>
+        <w:rPr>
+          <w:highlight w:val="yellow"/>
+        </w:rPr>
+        <w:t xml:space="preserve"> </w:t>
+      </w:r>
+      <w:r>
+        <w:rPr>
+          <w:highlight w:val="yellow"/>
+        </w:rPr>
         <w:t xml:space="preserve">Every workstation and </w:t>
       </w:r>
       <w:r>
+        <w:rPr>
+          <w:highlight w:val="yellow"/>
+        </w:rPr>
         <w:t xml:space="preserve">computer </w:t>
       </w:r>
       <w:r>
-        <w:t>had full administrative rights.</w:t>
+        <w:rPr>
+          <w:highlight w:val="yellow"/>
+        </w:rPr>
+        <w:t>had full administrative rights</w:t>
+      </w:r>
+      <w:r>
+        <w:t>.</w:t>
       </w:r>
       <w:r>
         <w:t xml:space="preserve"> </w:t>
@@ -941,13 +1166,28 @@
         <w:t>U</w:t>
       </w:r>
       <w:r>
-        <w:t>nit, the same person can create customers (clients), report sales, and post</w:t>
-      </w:r>
-      <w:r>
-        <w:t xml:space="preserve"> </w:t>
-      </w:r>
-      <w:r>
-        <w:t>sales on the system.</w:t>
+        <w:t>nit</w:t>
+      </w:r>
+      <w:r>
+        <w:rPr>
+          <w:highlight w:val="yellow"/>
+        </w:rPr>
+        <w:t>, the same person can create customers (clients), report sales, and post</w:t>
+      </w:r>
+      <w:r>
+        <w:rPr>
+          <w:highlight w:val="yellow"/>
+        </w:rPr>
+        <w:t xml:space="preserve"> </w:t>
+      </w:r>
+      <w:r>
+        <w:rPr>
+          <w:highlight w:val="yellow"/>
+        </w:rPr>
+        <w:t>sales on the system</w:t>
+      </w:r>
+      <w:r>
+        <w:t>.</w:t>
       </w:r>
       <w:r>
         <w:t xml:space="preserve"> </w:t>
@@ -970,25 +1210,52 @@
     </w:p>
     <w:p>
       <w:r>
-        <w:t>Additionally, b</w:t>
-      </w:r>
-      <w:r>
+        <w:t>Additionally</w:t>
+      </w:r>
+      <w:r>
+        <w:rPr>
+          <w:highlight w:val="yellow"/>
+        </w:rPr>
+        <w:t>, b</w:t>
+      </w:r>
+      <w:r>
+        <w:rPr>
+          <w:highlight w:val="yellow"/>
+        </w:rPr>
         <w:t>ackground check</w:t>
       </w:r>
       <w:r>
+        <w:rPr>
+          <w:highlight w:val="yellow"/>
+        </w:rPr>
         <w:t>s</w:t>
       </w:r>
       <w:r>
+        <w:rPr>
+          <w:highlight w:val="yellow"/>
+        </w:rPr>
         <w:t xml:space="preserve"> into </w:t>
       </w:r>
       <w:r>
+        <w:rPr>
+          <w:highlight w:val="yellow"/>
+        </w:rPr>
         <w:t xml:space="preserve">IT Security Analyst </w:t>
       </w:r>
       <w:r>
+        <w:rPr>
+          <w:highlight w:val="yellow"/>
+        </w:rPr>
         <w:t xml:space="preserve">Nadia </w:t>
       </w:r>
       <w:r>
-        <w:t>Johnson raised some questions.</w:t>
+        <w:rPr>
+          <w:highlight w:val="yellow"/>
+        </w:rPr>
+        <w:t>Johnson raised some questions</w:t>
+      </w:r>
+      <w:r>
+        <w:t>.</w:t>
       </w:r>
       <w:r>
         <w:t xml:space="preserve"> </w:t>
@@ -1066,18 +1333,36 @@
         <w:t xml:space="preserve"> </w:t>
       </w:r>
       <w:r>
-        <w:t>A recent post even thanks Jaspers for a gift on Johnson’s birthday.</w:t>
-      </w:r>
-      <w:r>
-        <w:t xml:space="preserve"> </w:t>
-      </w:r>
-      <w:r>
+        <w:t>A recent post even thanks Jaspers for a gift on Johnson’s birthday</w:t>
+      </w:r>
+      <w:r>
+        <w:rPr>
+          <w:highlight w:val="yellow"/>
+        </w:rPr>
+        <w:t>.</w:t>
+      </w:r>
+      <w:r>
+        <w:rPr>
+          <w:highlight w:val="yellow"/>
+        </w:rPr>
+        <w:t xml:space="preserve"> </w:t>
+      </w:r>
+      <w:r>
+        <w:rPr>
+          <w:highlight w:val="yellow"/>
+        </w:rPr>
         <w:t xml:space="preserve">(Currently, no policy at </w:t>
       </w:r>
       <w:r>
+        <w:rPr>
+          <w:highlight w:val="yellow"/>
+        </w:rPr>
         <w:t>TechFite</w:t>
       </w:r>
       <w:r>
+        <w:rPr>
+          <w:highlight w:val="yellow"/>
+        </w:rPr>
         <w:t xml:space="preserve"> bars social relationships between IT Security staff and those they conduct oversight on.)</w:t>
       </w:r>
     </w:p>
@@ -1158,99 +1443,198 @@
         <w:t xml:space="preserve"> organizations</w:t>
       </w:r>
       <w:r>
+        <w:rPr>
+          <w:highlight w:val="yellow"/>
+        </w:rPr>
         <w:t>—</w:t>
       </w:r>
       <w:r>
+        <w:rPr>
+          <w:highlight w:val="yellow"/>
+        </w:rPr>
         <w:t xml:space="preserve">Bebop Software of Alberta, FGH Research Group </w:t>
       </w:r>
       <w:r>
+        <w:rPr>
+          <w:highlight w:val="yellow"/>
+        </w:rPr>
         <w:t xml:space="preserve">of </w:t>
       </w:r>
       <w:r>
+        <w:rPr>
+          <w:highlight w:val="yellow"/>
+        </w:rPr>
         <w:t xml:space="preserve">Indiana, and Dazzling Comet Software of </w:t>
       </w:r>
       <w:r>
+        <w:rPr>
+          <w:highlight w:val="yellow"/>
+        </w:rPr>
         <w:t>Florida</w:t>
       </w:r>
       <w:r>
+        <w:rPr>
+          <w:highlight w:val="yellow"/>
+        </w:rPr>
         <w:t>—</w:t>
       </w:r>
       <w:r>
+        <w:rPr>
+          <w:highlight w:val="yellow"/>
+        </w:rPr>
         <w:t>had no real Internet presence.</w:t>
       </w:r>
       <w:r>
-        <w:t xml:space="preserve"> </w:t>
-      </w:r>
-      <w:r>
+        <w:rPr>
+          <w:highlight w:val="yellow"/>
+        </w:rPr>
+        <w:t xml:space="preserve"> </w:t>
+      </w:r>
+      <w:r>
+        <w:rPr>
+          <w:highlight w:val="yellow"/>
+        </w:rPr>
         <w:t>Further investigation revealed they were all incorporated in Nevada.</w:t>
       </w:r>
       <w:r>
-        <w:t xml:space="preserve"> </w:t>
-      </w:r>
-      <w:r>
+        <w:rPr>
+          <w:highlight w:val="yellow"/>
+        </w:rPr>
+        <w:t xml:space="preserve"> </w:t>
+      </w:r>
+      <w:r>
+        <w:rPr>
+          <w:highlight w:val="yellow"/>
+        </w:rPr>
         <w:t xml:space="preserve">The </w:t>
       </w:r>
       <w:r>
+        <w:rPr>
+          <w:highlight w:val="yellow"/>
+        </w:rPr>
         <w:t>r</w:t>
       </w:r>
       <w:r>
+        <w:rPr>
+          <w:highlight w:val="yellow"/>
+        </w:rPr>
         <w:t xml:space="preserve">egistered </w:t>
       </w:r>
       <w:r>
+        <w:rPr>
+          <w:highlight w:val="yellow"/>
+        </w:rPr>
         <w:t>a</w:t>
       </w:r>
       <w:r>
+        <w:rPr>
+          <w:highlight w:val="yellow"/>
+        </w:rPr>
         <w:t xml:space="preserve">gent for all three corporations was </w:t>
       </w:r>
       <w:r>
+        <w:rPr>
+          <w:highlight w:val="yellow"/>
+        </w:rPr>
         <w:t>Yu Lee</w:t>
       </w:r>
       <w:r>
+        <w:rPr>
+          <w:highlight w:val="yellow"/>
+        </w:rPr>
         <w:t xml:space="preserve">, who </w:t>
       </w:r>
       <w:r>
+        <w:rPr>
+          <w:highlight w:val="yellow"/>
+        </w:rPr>
         <w:t xml:space="preserve">attended </w:t>
       </w:r>
       <w:r>
+        <w:rPr>
+          <w:highlight w:val="yellow"/>
+        </w:rPr>
         <w:t xml:space="preserve">graduate school </w:t>
       </w:r>
       <w:r>
+        <w:rPr>
+          <w:highlight w:val="yellow"/>
+        </w:rPr>
         <w:t xml:space="preserve">with Carl Jaspers </w:t>
       </w:r>
       <w:r>
-        <w:t>at Stanford University.</w:t>
+        <w:rPr>
+          <w:highlight w:val="yellow"/>
+        </w:rPr>
+        <w:t>at Stanford University</w:t>
+      </w:r>
+      <w:r>
+        <w:t>.</w:t>
       </w:r>
     </w:p>
     <w:p>
       <w:r>
+        <w:rPr>
+          <w:highlight w:val="yellow"/>
+        </w:rPr>
         <w:t xml:space="preserve">We </w:t>
       </w:r>
       <w:r>
+        <w:rPr>
+          <w:highlight w:val="yellow"/>
+        </w:rPr>
         <w:t>crosschecked</w:t>
       </w:r>
       <w:r>
+        <w:rPr>
+          <w:highlight w:val="yellow"/>
+        </w:rPr>
         <w:t xml:space="preserve"> with the </w:t>
       </w:r>
       <w:r>
+        <w:rPr>
+          <w:highlight w:val="yellow"/>
+        </w:rPr>
         <w:t>TechFite</w:t>
       </w:r>
       <w:r>
-        <w:t xml:space="preserve"> </w:t>
-      </w:r>
-      <w:r>
+        <w:rPr>
+          <w:highlight w:val="yellow"/>
+        </w:rPr>
+        <w:t xml:space="preserve"> </w:t>
+      </w:r>
+      <w:r>
+        <w:rPr>
+          <w:highlight w:val="yellow"/>
+        </w:rPr>
         <w:t xml:space="preserve">Financial Unit and found all three companies pay for services at </w:t>
       </w:r>
       <w:r>
+        <w:rPr>
+          <w:highlight w:val="yellow"/>
+        </w:rPr>
         <w:t xml:space="preserve">TechFite </w:t>
       </w:r>
       <w:r>
+        <w:rPr>
+          <w:highlight w:val="yellow"/>
+        </w:rPr>
         <w:t xml:space="preserve">with checks drawn </w:t>
       </w:r>
       <w:r>
+        <w:rPr>
+          <w:highlight w:val="yellow"/>
+        </w:rPr>
         <w:t xml:space="preserve">from </w:t>
       </w:r>
       <w:r>
-        <w:t xml:space="preserve">the same bank: </w:t>
+        <w:rPr>
+          <w:highlight w:val="yellow"/>
+        </w:rPr>
+        <w:t>the same bank</w:t>
+      </w:r>
+      <w:r>
+        <w:t xml:space="preserve">: </w:t>
       </w:r>
       <w:proofErr w:type="spellStart"/>
       <w:r>
@@ -1258,25 +1642,52 @@
       </w:r>
       <w:proofErr w:type="spellEnd"/>
       <w:r>
-        <w:t xml:space="preserve">’ Pennsylvania Bank, NA in Scranton, Pennsylvania. Given this pattern, these three clients may not be actual, real clients but </w:t>
-      </w:r>
-      <w:r>
+        <w:t>’ Pennsylvania Bank, NA in Scranton, Pennsylvania. Given this pattern</w:t>
+      </w:r>
+      <w:r>
+        <w:rPr>
+          <w:highlight w:val="yellow"/>
+        </w:rPr>
+        <w:t xml:space="preserve">, these three clients may not be actual, real clients but </w:t>
+      </w:r>
+      <w:r>
+        <w:rPr>
+          <w:highlight w:val="yellow"/>
+        </w:rPr>
         <w:t xml:space="preserve">may </w:t>
       </w:r>
       <w:r>
+        <w:rPr>
+          <w:highlight w:val="yellow"/>
+        </w:rPr>
         <w:t xml:space="preserve">simply be conduits for moving money into </w:t>
       </w:r>
       <w:r>
+        <w:rPr>
+          <w:highlight w:val="yellow"/>
+        </w:rPr>
         <w:t>TechFite</w:t>
       </w:r>
       <w:r>
+        <w:rPr>
+          <w:highlight w:val="yellow"/>
+        </w:rPr>
         <w:t xml:space="preserve">’s sales figures for the </w:t>
       </w:r>
       <w:r>
+        <w:rPr>
+          <w:highlight w:val="yellow"/>
+        </w:rPr>
         <w:t>d</w:t>
       </w:r>
       <w:r>
-        <w:t>ivision.</w:t>
+        <w:rPr>
+          <w:highlight w:val="yellow"/>
+        </w:rPr>
+        <w:t>ivision</w:t>
+      </w:r>
+      <w:r>
+        <w:t>.</w:t>
       </w:r>
       <w:r>
         <w:t xml:space="preserve"> </w:t>
@@ -1296,9 +1707,18 @@
       </w:r>
       <w:proofErr w:type="spellEnd"/>
       <w:r>
-        <w:t xml:space="preserve"> and does not have accounts there, the bank may provide </w:t>
-      </w:r>
-      <w:r>
+        <w:t xml:space="preserve"> and does not have accounts there</w:t>
+      </w:r>
+      <w:r>
+        <w:rPr>
+          <w:highlight w:val="yellow"/>
+        </w:rPr>
+        <w:t xml:space="preserve">, the bank may provide </w:t>
+      </w:r>
+      <w:r>
+        <w:rPr>
+          <w:highlight w:val="yellow"/>
+        </w:rPr>
         <w:t>an off-the-books method of making payments elsewhere.</w:t>
       </w:r>
     </w:p>
@@ -1334,19 +1754,49 @@
         <w:t>s</w:t>
       </w:r>
       <w:r>
-        <w:t xml:space="preserve"> account access with the appropriate privileges.) However, two accounts were created solely upon the request of Carl Jaspers.</w:t>
-      </w:r>
-      <w:r>
-        <w:t xml:space="preserve"> </w:t>
-      </w:r>
-      <w:r>
-        <w:t xml:space="preserve">The employees assigned to the accounts have not worked for </w:t>
-      </w:r>
-      <w:r>
+        <w:t xml:space="preserve"> account access with the appropriate privileges.) However</w:t>
+      </w:r>
+      <w:r>
+        <w:rPr>
+          <w:highlight w:val="yellow"/>
+        </w:rPr>
+        <w:t>, two accounts were created solely upon the request of Carl Jaspers</w:t>
+      </w:r>
+      <w:r>
+        <w:t>.</w:t>
+      </w:r>
+      <w:r>
+        <w:t xml:space="preserve"> </w:t>
+      </w:r>
+      <w:r>
+        <w:rPr>
+          <w:highlight w:val="yellow"/>
+        </w:rPr>
+        <w:t>The employees</w:t>
+      </w:r>
+      <w:r>
+        <w:t xml:space="preserve"> assigned to the </w:t>
+      </w:r>
+      <w:r>
+        <w:rPr>
+          <w:highlight w:val="yellow"/>
+        </w:rPr>
+        <w:t xml:space="preserve">accounts have not worked for </w:t>
+      </w:r>
+      <w:r>
+        <w:rPr>
+          <w:highlight w:val="yellow"/>
+        </w:rPr>
         <w:t>TechFite</w:t>
       </w:r>
       <w:r>
-        <w:t xml:space="preserve"> for over a year. </w:t>
+        <w:rPr>
+          <w:highlight w:val="yellow"/>
+        </w:rPr>
+        <w:t xml:space="preserve"> for over a year</w:t>
+      </w:r>
+      <w:r>
+        <w:t xml:space="preserve">. </w:t>
       </w:r>
       <w:r>
         <w:t>However,</w:t>
@@ -1382,18 +1832,36 @@
         <w:t xml:space="preserve"> </w:t>
       </w:r>
       <w:r>
-        <w:t>Some of the emails refer to intelligence</w:t>
-      </w:r>
-      <w:r>
+        <w:t xml:space="preserve">Some of the emails refer </w:t>
+      </w:r>
+      <w:r>
+        <w:rPr>
+          <w:highlight w:val="yellow"/>
+        </w:rPr>
+        <w:t>to intelligence</w:t>
+      </w:r>
+      <w:r>
+        <w:rPr>
+          <w:highlight w:val="yellow"/>
+        </w:rPr>
         <w:t>-</w:t>
       </w:r>
       <w:r>
+        <w:rPr>
+          <w:highlight w:val="yellow"/>
+        </w:rPr>
         <w:t>gathering activities against various companies</w:t>
       </w:r>
       <w:r>
+        <w:rPr>
+          <w:highlight w:val="yellow"/>
+        </w:rPr>
         <w:t>,</w:t>
       </w:r>
       <w:r>
+        <w:rPr>
+          <w:highlight w:val="yellow"/>
+        </w:rPr>
         <w:t xml:space="preserve"> including references to “dumpster diving” and “trash surveillance.”</w:t>
       </w:r>
     </w:p>
@@ -1406,13 +1874,28 @@
         <w:t>TechFite</w:t>
       </w:r>
       <w:r>
-        <w:t xml:space="preserve"> employees at the time of hire sign a release permitting company surveillance of any electronic communications using </w:t>
-      </w:r>
-      <w:r>
+        <w:t xml:space="preserve"> employees at the time of </w:t>
+      </w:r>
+      <w:r>
+        <w:rPr>
+          <w:highlight w:val="yellow"/>
+        </w:rPr>
+        <w:t xml:space="preserve">hire sign a release permitting company surveillance of any electronic communications using </w:t>
+      </w:r>
+      <w:r>
+        <w:rPr>
+          <w:highlight w:val="yellow"/>
+        </w:rPr>
         <w:t>TechFite</w:t>
       </w:r>
       <w:r>
-        <w:t xml:space="preserve"> equipment.</w:t>
+        <w:rPr>
+          <w:highlight w:val="yellow"/>
+        </w:rPr>
+        <w:t xml:space="preserve"> equipment</w:t>
+      </w:r>
+      <w:r>
+        <w:t>.</w:t>
       </w:r>
       <w:r>
         <w:t xml:space="preserve"> </w:t>
@@ -1424,78 +1907,165 @@
         <w:t xml:space="preserve">remotely </w:t>
       </w:r>
       <w:r>
+        <w:rPr>
+          <w:highlight w:val="yellow"/>
+        </w:rPr>
         <w:t xml:space="preserve">deployed Encase Endpoint Investigator on BI </w:t>
       </w:r>
       <w:r>
+        <w:rPr>
+          <w:highlight w:val="yellow"/>
+        </w:rPr>
         <w:t>U</w:t>
       </w:r>
       <w:r>
+        <w:rPr>
+          <w:highlight w:val="yellow"/>
+        </w:rPr>
         <w:t xml:space="preserve">nit </w:t>
       </w:r>
       <w:r>
+        <w:rPr>
+          <w:highlight w:val="yellow"/>
+        </w:rPr>
         <w:t>computer</w:t>
       </w:r>
       <w:r>
-        <w:t>s and digital devices.</w:t>
-      </w:r>
-      <w:r>
-        <w:t xml:space="preserve"> </w:t>
-      </w:r>
-      <w:r>
-        <w:t>We discovered the Metasploit tool (used for system penetration) on multiple machines.</w:t>
-      </w:r>
-      <w:r>
-        <w:t xml:space="preserve"> </w:t>
-      </w:r>
-      <w:r>
-        <w:t xml:space="preserve">In addition, evidence on the hard drives indicates recent penetration and scanning activity </w:t>
-      </w:r>
-      <w:r>
+        <w:rPr>
+          <w:highlight w:val="yellow"/>
+        </w:rPr>
+        <w:t>s and digital devices</w:t>
+      </w:r>
+      <w:r>
+        <w:t>.</w:t>
+      </w:r>
+      <w:r>
+        <w:t xml:space="preserve"> </w:t>
+      </w:r>
+      <w:r>
+        <w:t xml:space="preserve">We discovered </w:t>
+      </w:r>
+      <w:r>
+        <w:rPr>
+          <w:highlight w:val="yellow"/>
+        </w:rPr>
+        <w:t>the Metasploit tool (used for system penetration) on multiple machines</w:t>
+      </w:r>
+      <w:r>
+        <w:t>.</w:t>
+      </w:r>
+      <w:r>
+        <w:t xml:space="preserve"> </w:t>
+      </w:r>
+      <w:r>
+        <w:t xml:space="preserve">In addition, evidence on the hard drives indicates recent </w:t>
+      </w:r>
+      <w:r>
+        <w:rPr>
+          <w:highlight w:val="yellow"/>
+        </w:rPr>
+        <w:t xml:space="preserve">penetration and scanning activity </w:t>
+      </w:r>
+      <w:r>
+        <w:rPr>
+          <w:highlight w:val="yellow"/>
+        </w:rPr>
         <w:t xml:space="preserve">into </w:t>
       </w:r>
       <w:r>
-        <w:t>IP addresses for several Internet-based companies.</w:t>
+        <w:rPr>
+          <w:highlight w:val="yellow"/>
+        </w:rPr>
+        <w:t>IP addresses for several Internet-based companies</w:t>
+      </w:r>
+      <w:r>
+        <w:t>.</w:t>
       </w:r>
     </w:p>
     <w:p>
       <w:r>
-        <w:t xml:space="preserve">Among the BI Unit employees, </w:t>
-      </w:r>
-      <w:r>
+        <w:t>Among the BI Unit employees</w:t>
+      </w:r>
+      <w:r>
+        <w:rPr>
+          <w:highlight w:val="yellow"/>
+        </w:rPr>
+        <w:t xml:space="preserve">, </w:t>
+      </w:r>
+      <w:r>
+        <w:rPr>
+          <w:highlight w:val="yellow"/>
+        </w:rPr>
         <w:t>Sarah Miller</w:t>
       </w:r>
       <w:r>
+        <w:rPr>
+          <w:highlight w:val="yellow"/>
+        </w:rPr>
         <w:t xml:space="preserve">, the </w:t>
       </w:r>
       <w:r>
+        <w:rPr>
+          <w:highlight w:val="yellow"/>
+        </w:rPr>
         <w:t>s</w:t>
       </w:r>
       <w:r>
+        <w:rPr>
+          <w:highlight w:val="yellow"/>
+        </w:rPr>
         <w:t xml:space="preserve">enior </w:t>
       </w:r>
       <w:r>
+        <w:rPr>
+          <w:highlight w:val="yellow"/>
+        </w:rPr>
         <w:t>a</w:t>
       </w:r>
       <w:r>
+        <w:rPr>
+          <w:highlight w:val="yellow"/>
+        </w:rPr>
         <w:t>nalyst, has the most traffic in scanning other companies’ networks.</w:t>
       </w:r>
       <w:r>
-        <w:t xml:space="preserve"> </w:t>
-      </w:r>
-      <w:r>
+        <w:rPr>
+          <w:highlight w:val="yellow"/>
+        </w:rPr>
+        <w:t xml:space="preserve"> </w:t>
+      </w:r>
+      <w:r>
+        <w:rPr>
+          <w:highlight w:val="yellow"/>
+        </w:rPr>
         <w:t xml:space="preserve">Analysts Megan Rogers and Jack Hudson take direction from </w:t>
       </w:r>
       <w:r>
+        <w:rPr>
+          <w:highlight w:val="yellow"/>
+        </w:rPr>
         <w:t xml:space="preserve">Miller </w:t>
       </w:r>
       <w:r>
+        <w:rPr>
+          <w:highlight w:val="yellow"/>
+        </w:rPr>
         <w:t>i</w:t>
       </w:r>
       <w:r>
+        <w:rPr>
+          <w:highlight w:val="yellow"/>
+        </w:rPr>
         <w:t>n</w:t>
       </w:r>
       <w:r>
-        <w:t xml:space="preserve"> doing similar efforts.</w:t>
+        <w:rPr>
+          <w:highlight w:val="yellow"/>
+        </w:rPr>
+        <w:t xml:space="preserve"> doing similar efforts</w:t>
+      </w:r>
+      <w:r>
+        <w:t>.</w:t>
       </w:r>
       <w:r>
         <w:t xml:space="preserve"> </w:t>
@@ -1531,12 +2101,24 @@
         <w:t>Furthermore, s</w:t>
       </w:r>
       <w:r>
-        <w:t xml:space="preserve">ocial media research on Hudson revealed his membership in the </w:t>
-      </w:r>
-      <w:r>
+        <w:t xml:space="preserve">ocial media research </w:t>
+      </w:r>
+      <w:r>
+        <w:rPr>
+          <w:highlight w:val="yellow"/>
+        </w:rPr>
+        <w:t xml:space="preserve">on Hudson revealed his membership in the </w:t>
+      </w:r>
+      <w:r>
+        <w:rPr>
+          <w:highlight w:val="yellow"/>
+        </w:rPr>
         <w:t>Strategic and</w:t>
       </w:r>
       <w:r>
+        <w:rPr>
+          <w:highlight w:val="yellow"/>
+        </w:rPr>
         <w:t xml:space="preserve"> Competitive Intelligence Professionals (SCIP), which has a very strong code of ethics against covert and illegal BI activities.</w:t>
       </w:r>
       <w:r>
@@ -1545,78 +2127,153 @@
     </w:p>
     <w:p>
       <w:r>
+        <w:rPr>
+          <w:highlight w:val="yellow"/>
+        </w:rPr>
         <w:t>Finally</w:t>
       </w:r>
       <w:r>
+        <w:rPr>
+          <w:highlight w:val="yellow"/>
+        </w:rPr>
         <w:t>,</w:t>
       </w:r>
       <w:r>
+        <w:rPr>
+          <w:highlight w:val="yellow"/>
+        </w:rPr>
         <w:t xml:space="preserve"> and </w:t>
       </w:r>
       <w:r>
+        <w:rPr>
+          <w:highlight w:val="yellow"/>
+        </w:rPr>
         <w:t>very</w:t>
       </w:r>
       <w:r>
+        <w:rPr>
+          <w:highlight w:val="yellow"/>
+        </w:rPr>
         <w:t xml:space="preserve"> disturbing, the BI Unit</w:t>
       </w:r>
       <w:r>
+        <w:rPr>
+          <w:highlight w:val="yellow"/>
+        </w:rPr>
         <w:t xml:space="preserve">, </w:t>
       </w:r>
       <w:r>
+        <w:rPr>
+          <w:highlight w:val="yellow"/>
+        </w:rPr>
         <w:t>through its dummy user accounts</w:t>
       </w:r>
       <w:r>
+        <w:rPr>
+          <w:highlight w:val="yellow"/>
+        </w:rPr>
         <w:t xml:space="preserve">, </w:t>
       </w:r>
       <w:r>
+        <w:rPr>
+          <w:highlight w:val="yellow"/>
+        </w:rPr>
         <w:t xml:space="preserve">has gained access to other groups and units within </w:t>
       </w:r>
       <w:r>
+        <w:rPr>
+          <w:highlight w:val="yellow"/>
+        </w:rPr>
         <w:t>TechFite</w:t>
       </w:r>
       <w:r>
+        <w:rPr>
+          <w:highlight w:val="yellow"/>
+        </w:rPr>
         <w:t xml:space="preserve"> outside its own division, without proper authorization.</w:t>
       </w:r>
       <w:r>
-        <w:t xml:space="preserve"> </w:t>
-      </w:r>
-      <w:r>
+        <w:rPr>
+          <w:highlight w:val="yellow"/>
+        </w:rPr>
+        <w:t xml:space="preserve"> </w:t>
+      </w:r>
+      <w:r>
+        <w:rPr>
+          <w:highlight w:val="yellow"/>
+        </w:rPr>
         <w:t xml:space="preserve">Escalation of privilege has occurred on </w:t>
       </w:r>
       <w:r>
+        <w:rPr>
+          <w:highlight w:val="yellow"/>
+        </w:rPr>
         <w:t xml:space="preserve">these </w:t>
       </w:r>
       <w:r>
+        <w:rPr>
+          <w:highlight w:val="yellow"/>
+        </w:rPr>
         <w:t xml:space="preserve">accounts to permit access to </w:t>
       </w:r>
       <w:r>
+        <w:rPr>
+          <w:highlight w:val="yellow"/>
+        </w:rPr>
         <w:t>l</w:t>
       </w:r>
       <w:r>
+        <w:rPr>
+          <w:highlight w:val="yellow"/>
+        </w:rPr>
         <w:t xml:space="preserve">egal, </w:t>
       </w:r>
       <w:r>
+        <w:rPr>
+          <w:highlight w:val="yellow"/>
+        </w:rPr>
         <w:t>human resources (</w:t>
       </w:r>
       <w:r>
+        <w:rPr>
+          <w:highlight w:val="yellow"/>
+        </w:rPr>
         <w:t>HR</w:t>
       </w:r>
       <w:r>
+        <w:rPr>
+          <w:highlight w:val="yellow"/>
+        </w:rPr>
         <w:t>)</w:t>
       </w:r>
       <w:r>
+        <w:rPr>
+          <w:highlight w:val="yellow"/>
+        </w:rPr>
         <w:t xml:space="preserve">, and </w:t>
       </w:r>
       <w:r>
+        <w:rPr>
+          <w:highlight w:val="yellow"/>
+        </w:rPr>
         <w:t>f</w:t>
       </w:r>
       <w:r>
+        <w:rPr>
+          <w:highlight w:val="yellow"/>
+        </w:rPr>
         <w:t>inance departments.</w:t>
       </w:r>
       <w:r>
-        <w:t xml:space="preserve"> </w:t>
-      </w:r>
-      <w:r>
+        <w:rPr>
+          <w:highlight w:val="yellow"/>
+        </w:rPr>
+        <w:t xml:space="preserve"> </w:t>
+      </w:r>
+      <w:r>
+        <w:rPr>
+          <w:highlight w:val="yellow"/>
+        </w:rPr>
         <w:t>Networking monitoring logs reflect regular traffic between the BI Unit and these other departments to examine financial and executive documents.</w:t>
       </w:r>
     </w:p>
@@ -1639,7 +2296,7 @@
 </file>
 
 <file path=word/numbering.xml><?xml version="1.0" encoding="utf-8"?>
-<w:numbering xmlns:wpc="http://schemas.microsoft.com/office/word/2010/wordprocessingCanvas" xmlns:cx="http://schemas.microsoft.com/office/drawing/2014/chartex" xmlns:cx1="http://schemas.microsoft.com/office/drawing/2015/9/8/chartex" xmlns:cx2="http://schemas.microsoft.com/office/drawing/2015/10/21/chartex" xmlns:cx3="http://schemas.microsoft.com/office/drawing/2016/5/9/chartex" xmlns:cx4="http://schemas.microsoft.com/office/drawing/2016/5/10/chartex" xmlns:cx5="http://schemas.microsoft.com/office/drawing/2016/5/11/chartex" xmlns:cx6="http://schemas.microsoft.com/office/drawing/2016/5/12/chartex" xmlns:cx7="http://schemas.microsoft.com/office/drawing/2016/5/13/chartex" xmlns:cx8="http://schemas.microsoft.com/office/drawing/2016/5/14/chartex" xmlns:mc="http://schemas.openxmlformats.org/markup-compatibility/2006" xmlns:aink="http://schemas.microsoft.com/office/drawing/2016/ink" xmlns:am3d="http://schemas.microsoft.com/office/drawing/2017/model3d" xmlns:o="urn:schemas-microsoft-com:office:office" xmlns:r="http://schemas.openxmlformats.org/officeDocument/2006/relationships" xmlns:m="http://schemas.openxmlformats.org/officeDocument/2006/math" xmlns:v="urn:schemas-microsoft-com:vml" xmlns:wp14="http://schemas.microsoft.com/office/word/2010/wordprocessingDrawing" xmlns:wp="http://schemas.openxmlformats.org/drawingml/2006/wordprocessingDrawing" xmlns:w10="urn:schemas-microsoft-com:office:word" xmlns:w="http://schemas.openxmlformats.org/wordprocessingml/2006/main" xmlns:w14="http://schemas.microsoft.com/office/word/2010/wordml" xmlns:w15="http://schemas.microsoft.com/office/word/2012/wordml" xmlns:w16cex="http://schemas.microsoft.com/office/word/2018/wordml/cex" xmlns:w16cid="http://schemas.microsoft.com/office/word/2016/wordml/cid" xmlns:w16="http://schemas.microsoft.com/office/word/2018/wordml" xmlns:w16se="http://schemas.microsoft.com/office/word/2015/wordml/symex" xmlns:wpg="http://schemas.microsoft.com/office/word/2010/wordprocessingGroup" xmlns:wpi="http://schemas.microsoft.com/office/word/2010/wordprocessingInk" xmlns:wne="http://schemas.microsoft.com/office/word/2006/wordml" xmlns:wps="http://schemas.microsoft.com/office/word/2010/wordprocessingShape" mc:Ignorable="w14 w15 w16se w16cid w16 w16cex wp14">
+<w:numbering xmlns:wpc="http://schemas.microsoft.com/office/word/2010/wordprocessingCanvas" xmlns:cx="http://schemas.microsoft.com/office/drawing/2014/chartex" xmlns:cx1="http://schemas.microsoft.com/office/drawing/2015/9/8/chartex" xmlns:cx2="http://schemas.microsoft.com/office/drawing/2015/10/21/chartex" xmlns:cx3="http://schemas.microsoft.com/office/drawing/2016/5/9/chartex" xmlns:cx4="http://schemas.microsoft.com/office/drawing/2016/5/10/chartex" xmlns:cx5="http://schemas.microsoft.com/office/drawing/2016/5/11/chartex" xmlns:cx6="http://schemas.microsoft.com/office/drawing/2016/5/12/chartex" xmlns:cx7="http://schemas.microsoft.com/office/drawing/2016/5/13/chartex" xmlns:cx8="http://schemas.microsoft.com/office/drawing/2016/5/14/chartex" xmlns:mc="http://schemas.openxmlformats.org/markup-compatibility/2006" xmlns:aink="http://schemas.microsoft.com/office/drawing/2016/ink" xmlns:am3d="http://schemas.microsoft.com/office/drawing/2017/model3d" xmlns:o="urn:schemas-microsoft-com:office:office" xmlns:oel="http://schemas.microsoft.com/office/2019/extlst" xmlns:r="http://schemas.openxmlformats.org/officeDocument/2006/relationships" xmlns:m="http://schemas.openxmlformats.org/officeDocument/2006/math" xmlns:v="urn:schemas-microsoft-com:vml" xmlns:wp14="http://schemas.microsoft.com/office/word/2010/wordprocessingDrawing" xmlns:wp="http://schemas.openxmlformats.org/drawingml/2006/wordprocessingDrawing" xmlns:w10="urn:schemas-microsoft-com:office:word" xmlns:w="http://schemas.openxmlformats.org/wordprocessingml/2006/main" xmlns:w14="http://schemas.microsoft.com/office/word/2010/wordml" xmlns:w15="http://schemas.microsoft.com/office/word/2012/wordml" xmlns:w16cex="http://schemas.microsoft.com/office/word/2018/wordml/cex" xmlns:w16cid="http://schemas.microsoft.com/office/word/2016/wordml/cid" xmlns:w16="http://schemas.microsoft.com/office/word/2018/wordml" xmlns:w16sdtdh="http://schemas.microsoft.com/office/word/2020/wordml/sdtdatahash" xmlns:w16se="http://schemas.microsoft.com/office/word/2015/wordml/symex" xmlns:wpg="http://schemas.microsoft.com/office/word/2010/wordprocessingGroup" xmlns:wpi="http://schemas.microsoft.com/office/word/2010/wordprocessingInk" xmlns:wne="http://schemas.microsoft.com/office/word/2006/wordml" xmlns:wps="http://schemas.microsoft.com/office/word/2010/wordprocessingShape" mc:Ignorable="w14 w15 w16se w16cid w16 w16cex w16sdtdh wp14">
   <w:abstractNum w:abstractNumId="0" w15:restartNumberingAfterBreak="0">
     <w:nsid w:val="65B222E6"/>
     <w:multiLevelType w:val="hybridMultilevel"/>
@@ -1753,14 +2410,14 @@
       </w:rPr>
     </w:lvl>
   </w:abstractNum>
-  <w:num w:numId="1">
+  <w:num w:numId="1" w16cid:durableId="1028217264">
     <w:abstractNumId w:val="0"/>
   </w:num>
 </w:numbering>
 </file>
 
 <file path=word/styles.xml><?xml version="1.0" encoding="utf-8"?>
-<w:styles xmlns:mc="http://schemas.openxmlformats.org/markup-compatibility/2006" xmlns:r="http://schemas.openxmlformats.org/officeDocument/2006/relationships" xmlns:w="http://schemas.openxmlformats.org/wordprocessingml/2006/main" xmlns:w14="http://schemas.microsoft.com/office/word/2010/wordml" xmlns:w15="http://schemas.microsoft.com/office/word/2012/wordml" xmlns:w16cex="http://schemas.microsoft.com/office/word/2018/wordml/cex" xmlns:w16cid="http://schemas.microsoft.com/office/word/2016/wordml/cid" xmlns:w16="http://schemas.microsoft.com/office/word/2018/wordml" xmlns:w16se="http://schemas.microsoft.com/office/word/2015/wordml/symex" mc:Ignorable="w14 w15 w16se w16cid w16 w16cex">
+<w:styles xmlns:mc="http://schemas.openxmlformats.org/markup-compatibility/2006" xmlns:r="http://schemas.openxmlformats.org/officeDocument/2006/relationships" xmlns:w="http://schemas.openxmlformats.org/wordprocessingml/2006/main" xmlns:w14="http://schemas.microsoft.com/office/word/2010/wordml" xmlns:w15="http://schemas.microsoft.com/office/word/2012/wordml" xmlns:w16cex="http://schemas.microsoft.com/office/word/2018/wordml/cex" xmlns:w16cid="http://schemas.microsoft.com/office/word/2016/wordml/cid" xmlns:w16="http://schemas.microsoft.com/office/word/2018/wordml" xmlns:w16sdtdh="http://schemas.microsoft.com/office/word/2020/wordml/sdtdatahash" xmlns:w16se="http://schemas.microsoft.com/office/word/2015/wordml/symex" mc:Ignorable="w14 w15 w16se w16cid w16 w16cex w16sdtdh">
   <w:docDefaults>
     <w:rPrDefault>
       <w:rPr>
@@ -2730,6 +3387,54 @@
 </file>
 
 <file path=customXml/item1.xml><?xml version="1.0" encoding="utf-8"?>
+<?mso-contentType ?>
+<FormTemplates xmlns="http://schemas.microsoft.com/sharepoint/v3/contenttype/forms">
+  <Display>DocumentLibraryForm</Display>
+  <Edit>DocumentLibraryForm</Edit>
+  <New>DocumentLibraryForm</New>
+</FormTemplates>
+</file>
+
+<file path=customXml/item2.xml><?xml version="1.0" encoding="utf-8"?>
+<p:properties xmlns:p="http://schemas.microsoft.com/office/2006/metadata/properties" xmlns:xsi="http://www.w3.org/2001/XMLSchema-instance" xmlns:pc="http://schemas.microsoft.com/office/infopath/2007/PartnerControls">
+  <documentManagement>
+    <Vendor xmlns="0feec74c-ecc7-44c3-9c64-3623cf89ed41">N/A</Vendor>
+    <Course_x0020_title xmlns="0feec74c-ecc7-44c3-9c64-3623cf89ed41">Legal Issues in Information Security</Course_x0020_title>
+    <Launch_x0020_Date xmlns="0feec74c-ecc7-44c3-9c64-3623cf89ed41">2017-06-01T06:00:00+00:00</Launch_x0020_Date>
+    <Discipline xmlns="0feec74c-ecc7-44c3-9c64-3623cf89ed41">IT</Discipline>
+    <Course_x0020_short_x0020_name xmlns="0feec74c-ecc7-44c3-9c64-3623cf89ed41">Legal Issues</Course_x0020_short_x0020_name>
+    <SME xmlns="0feec74c-ecc7-44c3-9c64-3623cf89ed41" xsi:nil="true"/>
+    <Course_x0020_code xmlns="0feec74c-ecc7-44c3-9c64-3623cf89ed41">C841</Course_x0020_code>
+    <qrac xmlns="0feec74c-ecc7-44c3-9c64-3623cf89ed41">4045</qrac>
+    <Step_x0020_Completed xmlns="0feec74c-ecc7-44c3-9c64-3623cf89ed41">
+      <Value>N/A</Value>
+    </Step_x0020_Completed>
+    <Course_x0020_number xmlns="0feec74c-ecc7-44c3-9c64-3623cf89ed41">ITAS 3010</Course_x0020_number>
+    <d5fh xmlns="0feec74c-ecc7-44c3-9c64-3623cf89ed41">4045</d5fh>
+    <Publication_x0020_Date xmlns="0feec74c-ecc7-44c3-9c64-3623cf89ed41">2017-04-24T06:00:00+00:00</Publication_x0020_Date>
+    <Assessment_x0020_Type xmlns="0feec74c-ecc7-44c3-9c64-3623cf89ed41">
+      <Value>Performance</Value>
+    </Assessment_x0020_Type>
+    <Editor0 xmlns="0feec74c-ecc7-44c3-9c64-3623cf89ed41">
+      <UserInfo>
+        <DisplayName>Sabra Smith</DisplayName>
+        <AccountId>171</AccountId>
+        <AccountType/>
+      </UserInfo>
+    </Editor0>
+    <Doc_x0020_Type xmlns="0feec74c-ecc7-44c3-9c64-3623cf89ed41">
+      <Value>Attachment</Value>
+    </Doc_x0020_Type>
+    <Performance_x0020_Steps_x0020_Completed xmlns="0feec74c-ecc7-44c3-9c64-3623cf89ed41">
+      <Value>N/A</Value>
+    </Performance_x0020_Steps_x0020_Completed>
+    <_ip_UnifiedCompliancePolicyUIAction xmlns="http://schemas.microsoft.com/sharepoint/v3" xsi:nil="true"/>
+    <_ip_UnifiedCompliancePolicyProperties xmlns="http://schemas.microsoft.com/sharepoint/v3" xsi:nil="true"/>
+  </documentManagement>
+</p:properties>
+</file>
+
+<file path=customXml/item3.xml><?xml version="1.0" encoding="utf-8"?>
 <ct:contentTypeSchema xmlns:ct="http://schemas.microsoft.com/office/2006/metadata/contentType" xmlns:ma="http://schemas.microsoft.com/office/2006/metadata/properties/metaAttributes" ct:_="" ma:_="" ma:contentTypeName="Document" ma:contentTypeID="0x010100C39F2A75005F2D43B30369DAED2CCB1C" ma:contentTypeVersion="40" ma:contentTypeDescription="Create a new document." ma:contentTypeScope="" ma:versionID="6bcaf09a3d87b5a3957712f07dd215b1">
   <xsd:schema xmlns:xsd="http://www.w3.org/2001/XMLSchema" xmlns:xs="http://www.w3.org/2001/XMLSchema" xmlns:p="http://schemas.microsoft.com/office/2006/metadata/properties" xmlns:ns1="http://schemas.microsoft.com/sharepoint/v3" xmlns:ns2="0feec74c-ecc7-44c3-9c64-3623cf89ed41" xmlns:ns3="1f707338-ea0f-4fe5-baee-59b996692b22" targetNamespace="http://schemas.microsoft.com/office/2006/metadata/properties" ma:root="true" ma:fieldsID="f3143a832af8aee52eec46a0b76a3491" ns1:_="" ns2:_="" ns3:_="">
     <xsd:import namespace="http://schemas.microsoft.com/sharepoint/v3"/>
@@ -3167,55 +3872,26 @@
 </ct:contentTypeSchema>
 </file>
 
-<file path=customXml/item2.xml><?xml version="1.0" encoding="utf-8"?>
-<p:properties xmlns:p="http://schemas.microsoft.com/office/2006/metadata/properties" xmlns:xsi="http://www.w3.org/2001/XMLSchema-instance" xmlns:pc="http://schemas.microsoft.com/office/infopath/2007/PartnerControls">
-  <documentManagement>
-    <Vendor xmlns="0feec74c-ecc7-44c3-9c64-3623cf89ed41">N/A</Vendor>
-    <Course_x0020_title xmlns="0feec74c-ecc7-44c3-9c64-3623cf89ed41">Legal Issues in Information Security</Course_x0020_title>
-    <Launch_x0020_Date xmlns="0feec74c-ecc7-44c3-9c64-3623cf89ed41">2017-06-01T06:00:00+00:00</Launch_x0020_Date>
-    <Discipline xmlns="0feec74c-ecc7-44c3-9c64-3623cf89ed41">IT</Discipline>
-    <Course_x0020_short_x0020_name xmlns="0feec74c-ecc7-44c3-9c64-3623cf89ed41">Legal Issues</Course_x0020_short_x0020_name>
-    <SME xmlns="0feec74c-ecc7-44c3-9c64-3623cf89ed41" xsi:nil="true"/>
-    <Course_x0020_code xmlns="0feec74c-ecc7-44c3-9c64-3623cf89ed41">C841</Course_x0020_code>
-    <qrac xmlns="0feec74c-ecc7-44c3-9c64-3623cf89ed41">4045</qrac>
-    <Step_x0020_Completed xmlns="0feec74c-ecc7-44c3-9c64-3623cf89ed41">
-      <Value>N/A</Value>
-    </Step_x0020_Completed>
-    <Course_x0020_number xmlns="0feec74c-ecc7-44c3-9c64-3623cf89ed41">ITAS 3010</Course_x0020_number>
-    <d5fh xmlns="0feec74c-ecc7-44c3-9c64-3623cf89ed41">4045</d5fh>
-    <Publication_x0020_Date xmlns="0feec74c-ecc7-44c3-9c64-3623cf89ed41">2017-04-24T06:00:00+00:00</Publication_x0020_Date>
-    <Assessment_x0020_Type xmlns="0feec74c-ecc7-44c3-9c64-3623cf89ed41">
-      <Value>Performance</Value>
-    </Assessment_x0020_Type>
-    <Editor0 xmlns="0feec74c-ecc7-44c3-9c64-3623cf89ed41">
-      <UserInfo>
-        <DisplayName>Sabra Smith</DisplayName>
-        <AccountId>171</AccountId>
-        <AccountType/>
-      </UserInfo>
-    </Editor0>
-    <Doc_x0020_Type xmlns="0feec74c-ecc7-44c3-9c64-3623cf89ed41">
-      <Value>Attachment</Value>
-    </Doc_x0020_Type>
-    <Performance_x0020_Steps_x0020_Completed xmlns="0feec74c-ecc7-44c3-9c64-3623cf89ed41">
-      <Value>N/A</Value>
-    </Performance_x0020_Steps_x0020_Completed>
-    <_ip_UnifiedCompliancePolicyUIAction xmlns="http://schemas.microsoft.com/sharepoint/v3" xsi:nil="true"/>
-    <_ip_UnifiedCompliancePolicyProperties xmlns="http://schemas.microsoft.com/sharepoint/v3" xsi:nil="true"/>
-  </documentManagement>
-</p:properties>
+<file path=customXml/itemProps1.xml><?xml version="1.0" encoding="utf-8"?>
+<ds:datastoreItem xmlns:ds="http://schemas.openxmlformats.org/officeDocument/2006/customXml" ds:itemID="{B534018D-4BDD-439C-9A28-2F143D58E106}">
+  <ds:schemaRefs>
+    <ds:schemaRef ds:uri="http://schemas.microsoft.com/sharepoint/v3/contenttype/forms"/>
+  </ds:schemaRefs>
+</ds:datastoreItem>
 </file>
 
-<file path=customXml/item3.xml><?xml version="1.0" encoding="utf-8"?>
-<?mso-contentType ?>
-<FormTemplates xmlns="http://schemas.microsoft.com/sharepoint/v3/contenttype/forms">
-  <Display>DocumentLibraryForm</Display>
-  <Edit>DocumentLibraryForm</Edit>
-  <New>DocumentLibraryForm</New>
-</FormTemplates>
+<file path=customXml/itemProps2.xml><?xml version="1.0" encoding="utf-8"?>
+<ds:datastoreItem xmlns:ds="http://schemas.openxmlformats.org/officeDocument/2006/customXml" ds:itemID="{17A844FB-34BC-4402-ABA0-62484E046289}">
+  <ds:schemaRefs>
+    <ds:schemaRef ds:uri="http://schemas.microsoft.com/office/2006/metadata/properties"/>
+    <ds:schemaRef ds:uri="http://schemas.microsoft.com/office/infopath/2007/PartnerControls"/>
+    <ds:schemaRef ds:uri="0feec74c-ecc7-44c3-9c64-3623cf89ed41"/>
+    <ds:schemaRef ds:uri="http://schemas.microsoft.com/sharepoint/v3"/>
+  </ds:schemaRefs>
+</ds:datastoreItem>
 </file>
 
-<file path=customXml/itemProps1.xml><?xml version="1.0" encoding="utf-8"?>
+<file path=customXml/itemProps3.xml><?xml version="1.0" encoding="utf-8"?>
 <ds:datastoreItem xmlns:ds="http://schemas.openxmlformats.org/officeDocument/2006/customXml" ds:itemID="{4C09949F-E4F6-43B4-ACB4-97EA19C14A53}">
   <ds:schemaRefs>
     <ds:schemaRef ds:uri="http://schemas.microsoft.com/office/2006/metadata/contentType"/>
@@ -3233,23 +3909,4 @@
     <ds:schemaRef ds:uri="http://schemas.microsoft.com/internal/obd"/>
   </ds:schemaRefs>
 </ds:datastoreItem>
-</file>
-
-<file path=customXml/itemProps2.xml><?xml version="1.0" encoding="utf-8"?>
-<ds:datastoreItem xmlns:ds="http://schemas.openxmlformats.org/officeDocument/2006/customXml" ds:itemID="{17A844FB-34BC-4402-ABA0-62484E046289}">
-  <ds:schemaRefs>
-    <ds:schemaRef ds:uri="http://schemas.microsoft.com/office/2006/metadata/properties"/>
-    <ds:schemaRef ds:uri="http://schemas.microsoft.com/office/infopath/2007/PartnerControls"/>
-    <ds:schemaRef ds:uri="0feec74c-ecc7-44c3-9c64-3623cf89ed41"/>
-    <ds:schemaRef ds:uri="http://schemas.microsoft.com/sharepoint/v3"/>
-  </ds:schemaRefs>
-</ds:datastoreItem>
-</file>
-
-<file path=customXml/itemProps3.xml><?xml version="1.0" encoding="utf-8"?>
-<ds:datastoreItem xmlns:ds="http://schemas.openxmlformats.org/officeDocument/2006/customXml" ds:itemID="{B534018D-4BDD-439C-9A28-2F143D58E106}">
-  <ds:schemaRefs>
-    <ds:schemaRef ds:uri="http://schemas.microsoft.com/sharepoint/v3/contenttype/forms"/>
-  </ds:schemaRefs>
-</ds:datastoreItem>
 </file>
</xml_diff>